<commit_message>
updated final word document
</commit_message>
<xml_diff>
--- a/Moravec_USP_Technical_Assessment.docx
+++ b/Moravec_USP_Technical_Assessment.docx
@@ -140,6 +140,83 @@
           <w:lang w:val="en-US"/>
         </w:rPr>
         <w:t>Submission by: Miguel Moravec</w:t>
+      </w:r>
+    </w:p>
+    <w:p>
+      <w:pPr>
+        <w:rPr>
+          <w:rFonts w:asciiTheme="minorHAnsi" w:hAnsiTheme="minorHAnsi" w:cstheme="minorHAnsi"/>
+          <w:sz w:val="24"/>
+          <w:szCs w:val="24"/>
+          <w:lang w:val="en-US"/>
+        </w:rPr>
+      </w:pPr>
+      <w:r>
+        <w:rPr>
+          <w:rFonts w:asciiTheme="minorHAnsi" w:hAnsiTheme="minorHAnsi" w:cstheme="minorHAnsi"/>
+          <w:sz w:val="24"/>
+          <w:szCs w:val="24"/>
+          <w:lang w:val="en-US"/>
+        </w:rPr>
+        <w:t>Code</w:t>
+      </w:r>
+      <w:r>
+        <w:rPr>
+          <w:rFonts w:asciiTheme="minorHAnsi" w:hAnsiTheme="minorHAnsi" w:cstheme="minorHAnsi"/>
+          <w:sz w:val="24"/>
+          <w:szCs w:val="24"/>
+          <w:lang w:val="en-US"/>
+        </w:rPr>
+        <w:t xml:space="preserve"> available at: </w:t>
+      </w:r>
+      <w:hyperlink r:id="rId11" w:history="1">
+        <w:r>
+          <w:rPr>
+            <w:rStyle w:val="Hyperlink"/>
+            <w:rFonts w:asciiTheme="minorHAnsi" w:hAnsiTheme="minorHAnsi" w:cstheme="minorHAnsi"/>
+            <w:sz w:val="24"/>
+            <w:szCs w:val="24"/>
+            <w:lang w:val="en-US"/>
+          </w:rPr>
+          <w:t>https://github.com/miguelmoravec/veh_emissions_case_study</w:t>
+        </w:r>
+      </w:hyperlink>
+      <w:r>
+        <w:rPr>
+          <w:rFonts w:asciiTheme="minorHAnsi" w:hAnsiTheme="minorHAnsi" w:cstheme="minorHAnsi"/>
+          <w:sz w:val="24"/>
+          <w:szCs w:val="24"/>
+          <w:lang w:val="en-US"/>
+        </w:rPr>
+        <w:br/>
+        <w:t xml:space="preserve">Time-series objects in: </w:t>
+      </w:r>
+      <w:r>
+        <w:rPr>
+          <w:rFonts w:asciiTheme="minorHAnsi" w:hAnsiTheme="minorHAnsi" w:cstheme="minorHAnsi"/>
+          <w:sz w:val="24"/>
+          <w:szCs w:val="24"/>
+          <w:lang w:val="en-US"/>
+        </w:rPr>
+        <w:t>‘50-RMI-Answers</w:t>
+      </w:r>
+      <w:r>
+        <w:rPr>
+          <w:rFonts w:asciiTheme="minorHAnsi" w:hAnsiTheme="minorHAnsi" w:cstheme="minorHAnsi"/>
+          <w:sz w:val="24"/>
+          <w:szCs w:val="24"/>
+          <w:lang w:val="en-US"/>
+        </w:rPr>
+        <w:t>.Rmd</w:t>
+      </w:r>
+      <w:r>
+        <w:rPr>
+          <w:rFonts w:asciiTheme="minorHAnsi" w:hAnsiTheme="minorHAnsi" w:cstheme="minorHAnsi"/>
+          <w:sz w:val="24"/>
+          <w:szCs w:val="24"/>
+          <w:lang w:val="en-US"/>
+        </w:rPr>
+        <w:t>’</w:t>
       </w:r>
     </w:p>
     <w:p>
@@ -350,7 +427,7 @@
                     </pic:cNvPicPr>
                   </pic:nvPicPr>
                   <pic:blipFill>
-                    <a:blip r:embed="rId11" cstate="print">
+                    <a:blip r:embed="rId12" cstate="print">
                       <a:extLst>
                         <a:ext uri="{28A0092B-C50C-407E-A947-70E740481C1C}">
                           <a14:useLocalDpi xmlns:a14="http://schemas.microsoft.com/office/drawing/2010/main" val="0"/>
@@ -421,7 +498,7 @@
                     </pic:cNvPicPr>
                   </pic:nvPicPr>
                   <pic:blipFill>
-                    <a:blip r:embed="rId12" cstate="print">
+                    <a:blip r:embed="rId13" cstate="print">
                       <a:extLst>
                         <a:ext uri="{28A0092B-C50C-407E-A947-70E740481C1C}">
                           <a14:useLocalDpi xmlns:a14="http://schemas.microsoft.com/office/drawing/2010/main" val="0"/>
@@ -699,7 +776,17 @@
           <w:szCs w:val="24"/>
           <w:lang w:val="en-US"/>
         </w:rPr>
-        <w:t>R Notebook ‘50-RMI-Answers’</w:t>
+        <w:t>R Notebook ‘50-RMI-</w:t>
+      </w:r>
+      <w:r>
+        <w:rPr>
+          <w:rFonts w:asciiTheme="minorHAnsi" w:hAnsiTheme="minorHAnsi" w:cstheme="minorHAnsi"/>
+          <w:sz w:val="24"/>
+          <w:szCs w:val="24"/>
+          <w:lang w:val="en-US"/>
+        </w:rPr>
+        <w:lastRenderedPageBreak/>
+        <w:t>Answers’</w:t>
       </w:r>
     </w:p>
     <w:p>
@@ -735,7 +822,6 @@
           <w:szCs w:val="24"/>
           <w:lang w:val="en-US"/>
         </w:rPr>
-        <w:lastRenderedPageBreak/>
         <w:drawing>
           <wp:anchor distT="0" distB="0" distL="114300" distR="114300" simplePos="0" relativeHeight="251663360" behindDoc="0" locked="0" layoutInCell="1" allowOverlap="1" wp14:anchorId="235C5EF1" wp14:editId="71FD679C">
             <wp:simplePos x="0" y="0"/>
@@ -762,7 +848,7 @@
                     </pic:cNvPicPr>
                   </pic:nvPicPr>
                   <pic:blipFill>
-                    <a:blip r:embed="rId13" cstate="print">
+                    <a:blip r:embed="rId14" cstate="print">
                       <a:extLst>
                         <a:ext uri="{28A0092B-C50C-407E-A947-70E740481C1C}">
                           <a14:useLocalDpi xmlns:a14="http://schemas.microsoft.com/office/drawing/2010/main" val="0"/>
@@ -1097,7 +1183,6 @@
           <w:szCs w:val="24"/>
           <w:lang w:val="en-US"/>
         </w:rPr>
-        <w:lastRenderedPageBreak/>
         <w:drawing>
           <wp:anchor distT="0" distB="0" distL="114300" distR="114300" simplePos="0" relativeHeight="251665408" behindDoc="0" locked="0" layoutInCell="1" allowOverlap="1" wp14:anchorId="6C944C2E" wp14:editId="3EF99779">
             <wp:simplePos x="0" y="0"/>
@@ -1124,7 +1209,7 @@
                     </pic:cNvPicPr>
                   </pic:nvPicPr>
                   <pic:blipFill>
-                    <a:blip r:embed="rId14" cstate="print">
+                    <a:blip r:embed="rId15" cstate="print">
                       <a:extLst>
                         <a:ext uri="{28A0092B-C50C-407E-A947-70E740481C1C}">
                           <a14:useLocalDpi xmlns:a14="http://schemas.microsoft.com/office/drawing/2010/main" val="0"/>
@@ -1558,6 +1643,7 @@
           <w:szCs w:val="24"/>
           <w:lang w:val="en-US"/>
         </w:rPr>
+        <w:lastRenderedPageBreak/>
         <w:t xml:space="preserve">State </w:t>
       </w:r>
       <w:r>
@@ -1617,7 +1703,6 @@
           <w:szCs w:val="24"/>
           <w:lang w:val="en-US"/>
         </w:rPr>
-        <w:lastRenderedPageBreak/>
         <w:t xml:space="preserve">State </w:t>
       </w:r>
       <w:r>
@@ -2580,6 +2665,7 @@
           <w:szCs w:val="24"/>
           <w:lang w:val="en-US"/>
         </w:rPr>
+        <w:lastRenderedPageBreak/>
         <w:t xml:space="preserve">Assume each LDV vehicle travels equal portion of </w:t>
       </w:r>
       <w:r>
@@ -2623,7 +2709,6 @@
           <w:szCs w:val="24"/>
           <w:lang w:val="en-US"/>
         </w:rPr>
-        <w:lastRenderedPageBreak/>
         <w:t>Convert miles travelled to Consumption, Emissions based on RMI provided LDV type information</w:t>
       </w:r>
     </w:p>
@@ -3191,7 +3276,7 @@
         </w:rPr>
         <w:t xml:space="preserve">account for approximately </w:t>
       </w:r>
-      <w:hyperlink r:id="rId15" w:history="1">
+      <w:hyperlink r:id="rId16" w:history="1">
         <w:r>
           <w:rPr>
             <w:rStyle w:val="Hyperlink"/>
@@ -3664,6 +3749,7 @@
           <w:szCs w:val="24"/>
           <w:lang w:val="en-US"/>
         </w:rPr>
+        <w:lastRenderedPageBreak/>
         <w:t>By category:</w:t>
       </w:r>
     </w:p>
@@ -3732,7 +3818,6 @@
           <w:szCs w:val="24"/>
           <w:lang w:val="en-US"/>
         </w:rPr>
-        <w:lastRenderedPageBreak/>
         <w:t>64</w:t>
       </w:r>
       <w:r>
@@ -4269,7 +4354,7 @@
           <w:szCs w:val="24"/>
           <w:lang w:val="en-US"/>
         </w:rPr>
-        <w:t>Full stock time series available in</w:t>
+        <w:t xml:space="preserve">Full </w:t>
       </w:r>
       <w:r>
         <w:rPr>
@@ -4278,7 +4363,7 @@
           <w:szCs w:val="24"/>
           <w:lang w:val="en-US"/>
         </w:rPr>
-        <w:t xml:space="preserve"> Appendix B and</w:t>
+        <w:t xml:space="preserve">time series available in Appendix </w:t>
       </w:r>
       <w:r>
         <w:rPr>
@@ -4287,7 +4372,16 @@
           <w:szCs w:val="24"/>
           <w:lang w:val="en-US"/>
         </w:rPr>
-        <w:t xml:space="preserve"> R notebook</w:t>
+        <w:t>B</w:t>
+      </w:r>
+      <w:r>
+        <w:rPr>
+          <w:rFonts w:asciiTheme="minorHAnsi" w:hAnsiTheme="minorHAnsi" w:cstheme="minorHAnsi"/>
+          <w:sz w:val="24"/>
+          <w:szCs w:val="24"/>
+          <w:lang w:val="en-US"/>
+        </w:rPr>
+        <w:t xml:space="preserve"> and R Notebook ‘50-RMI-Answers’</w:t>
       </w:r>
     </w:p>
     <w:p>
@@ -4408,7 +4502,7 @@
                     </pic:cNvPicPr>
                   </pic:nvPicPr>
                   <pic:blipFill>
-                    <a:blip r:embed="rId16" cstate="print">
+                    <a:blip r:embed="rId17" cstate="print">
                       <a:extLst>
                         <a:ext uri="{28A0092B-C50C-407E-A947-70E740481C1C}">
                           <a14:useLocalDpi xmlns:a14="http://schemas.microsoft.com/office/drawing/2010/main" val="0"/>
@@ -4618,34 +4712,7 @@
           <w:szCs w:val="24"/>
           <w:lang w:val="en-US"/>
         </w:rPr>
-        <w:t xml:space="preserve">Available by LDV type </w:t>
-      </w:r>
-      <w:r>
-        <w:rPr>
-          <w:rFonts w:asciiTheme="minorHAnsi" w:hAnsiTheme="minorHAnsi" w:cstheme="minorHAnsi"/>
-          <w:sz w:val="24"/>
-          <w:szCs w:val="24"/>
-          <w:lang w:val="en-US"/>
-        </w:rPr>
-        <w:t>in Appendix B</w:t>
-      </w:r>
-      <w:r>
-        <w:rPr>
-          <w:rFonts w:asciiTheme="minorHAnsi" w:hAnsiTheme="minorHAnsi" w:cstheme="minorHAnsi"/>
-          <w:sz w:val="24"/>
-          <w:szCs w:val="24"/>
-          <w:lang w:val="en-US"/>
-        </w:rPr>
-        <w:t xml:space="preserve"> and</w:t>
-      </w:r>
-      <w:r>
-        <w:rPr>
-          <w:rFonts w:asciiTheme="minorHAnsi" w:hAnsiTheme="minorHAnsi" w:cstheme="minorHAnsi"/>
-          <w:sz w:val="24"/>
-          <w:szCs w:val="24"/>
-          <w:lang w:val="en-US"/>
-        </w:rPr>
-        <w:t xml:space="preserve"> R notebook</w:t>
+        <w:t>Full time series available in Appendix B and R Notebook ‘50-RMI-Answers’</w:t>
       </w:r>
     </w:p>
     <w:p>
@@ -4704,7 +4771,7 @@
                     </pic:cNvPicPr>
                   </pic:nvPicPr>
                   <pic:blipFill>
-                    <a:blip r:embed="rId17" cstate="print">
+                    <a:blip r:embed="rId18" cstate="print">
                       <a:extLst>
                         <a:ext uri="{28A0092B-C50C-407E-A947-70E740481C1C}">
                           <a14:useLocalDpi xmlns:a14="http://schemas.microsoft.com/office/drawing/2010/main" val="0"/>
@@ -4977,7 +5044,7 @@
         </w:rPr>
         <w:t xml:space="preserve">Arizona already </w:t>
       </w:r>
-      <w:hyperlink r:id="rId18" w:history="1">
+      <w:hyperlink r:id="rId19" w:history="1">
         <w:r>
           <w:rPr>
             <w:rStyle w:val="Hyperlink"/>
@@ -5078,7 +5145,7 @@
         </w:rPr>
         <w:t xml:space="preserve">Z is set to receive </w:t>
       </w:r>
-      <w:hyperlink r:id="rId19" w:history="1">
+      <w:hyperlink r:id="rId20" w:history="1">
         <w:r>
           <w:rPr>
             <w:rStyle w:val="Hyperlink"/>
@@ -5266,7 +5333,7 @@
         </w:rPr>
         <w:t xml:space="preserve">again leads most states in terms of EV incentives, featuring </w:t>
       </w:r>
-      <w:hyperlink r:id="rId20" w:history="1">
+      <w:hyperlink r:id="rId21" w:history="1">
         <w:r>
           <w:rPr>
             <w:rStyle w:val="Hyperlink"/>
@@ -5510,19 +5577,29 @@
           <w:szCs w:val="24"/>
           <w:lang w:val="en-US"/>
         </w:rPr>
-        <w:t>A data dashboard such as EPS that visually depicts how the above incentives might improve EV stock/generate long term revenue would be a compelling way to engage AZ state partners</w:t>
-      </w:r>
-    </w:p>
-    <w:p>
-      <w:pPr>
-        <w:spacing w:after="120"/>
+        <w:t xml:space="preserve">A data dashboard such as </w:t>
+      </w:r>
+      <w:hyperlink r:id="rId22" w:history="1">
+        <w:r>
+          <w:rPr>
+            <w:rStyle w:val="Hyperlink"/>
+            <w:rFonts w:asciiTheme="minorHAnsi" w:hAnsiTheme="minorHAnsi" w:cstheme="minorHAnsi"/>
+            <w:sz w:val="24"/>
+            <w:szCs w:val="24"/>
+            <w:lang w:val="en-US"/>
+          </w:rPr>
+          <w:t>EPS</w:t>
+        </w:r>
+      </w:hyperlink>
+      <w:r>
         <w:rPr>
           <w:rFonts w:asciiTheme="minorHAnsi" w:hAnsiTheme="minorHAnsi" w:cstheme="minorHAnsi"/>
           <w:sz w:val="24"/>
           <w:szCs w:val="24"/>
           <w:lang w:val="en-US"/>
         </w:rPr>
-      </w:pPr>
+        <w:t xml:space="preserve"> that visually depicts how the above incentives might improve EV stock/generate long term revenue would be a compelling way to engage AZ state partners</w:t>
+      </w:r>
     </w:p>
     <w:p>
       <w:pPr>
@@ -5658,26 +5735,6 @@
     </w:p>
     <w:p>
       <w:pPr>
-        <w:pStyle w:val="Heading1"/>
-        <w:rPr>
-          <w:lang w:val="en-US"/>
-        </w:rPr>
-      </w:pPr>
-      <w:r>
-        <w:rPr>
-          <w:lang w:val="en-US"/>
-        </w:rPr>
-        <w:t>APPENDIX A:</w:t>
-      </w:r>
-      <w:r>
-        <w:rPr>
-          <w:lang w:val="en-US"/>
-        </w:rPr>
-        <w:t xml:space="preserve"> Business as Normal Forecasts</w:t>
-      </w:r>
-    </w:p>
-    <w:p>
-      <w:pPr>
         <w:spacing w:after="120"/>
         <w:rPr>
           <w:rFonts w:asciiTheme="minorHAnsi" w:hAnsiTheme="minorHAnsi" w:cstheme="minorHAnsi"/>
@@ -5689,34 +5746,22 @@
     </w:p>
     <w:p>
       <w:pPr>
-        <w:pStyle w:val="Heading2"/>
-        <w:rPr>
-          <w:lang w:val="en-US"/>
-        </w:rPr>
-      </w:pPr>
-      <w:r>
-        <w:rPr>
-          <w:lang w:val="en-US"/>
-        </w:rPr>
-        <w:t>LDV stock</w:t>
-      </w:r>
-      <w:r>
-        <w:rPr>
-          <w:lang w:val="en-US"/>
-        </w:rPr>
-        <w:t xml:space="preserve"> (</w:t>
-      </w:r>
-      <w:r>
-        <w:rPr>
-          <w:lang w:val="en-US"/>
-        </w:rPr>
-        <w:t>Vehicle Units</w:t>
-      </w:r>
-      <w:r>
-        <w:rPr>
-          <w:lang w:val="en-US"/>
-        </w:rPr>
-        <w:t>)</w:t>
+        <w:pStyle w:val="Heading1"/>
+        <w:rPr>
+          <w:lang w:val="en-US"/>
+        </w:rPr>
+      </w:pPr>
+      <w:r>
+        <w:rPr>
+          <w:lang w:val="en-US"/>
+        </w:rPr>
+        <w:t>APPENDIX A:</w:t>
+      </w:r>
+      <w:r>
+        <w:rPr>
+          <w:lang w:val="en-US"/>
+        </w:rPr>
+        <w:t xml:space="preserve"> Business as Normal Forecasts</w:t>
       </w:r>
     </w:p>
     <w:p>
@@ -5732,6 +5777,49 @@
     </w:p>
     <w:p>
       <w:pPr>
+        <w:pStyle w:val="Heading2"/>
+        <w:rPr>
+          <w:lang w:val="en-US"/>
+        </w:rPr>
+      </w:pPr>
+      <w:r>
+        <w:rPr>
+          <w:lang w:val="en-US"/>
+        </w:rPr>
+        <w:t>LDV stock</w:t>
+      </w:r>
+      <w:r>
+        <w:rPr>
+          <w:lang w:val="en-US"/>
+        </w:rPr>
+        <w:t xml:space="preserve"> (</w:t>
+      </w:r>
+      <w:r>
+        <w:rPr>
+          <w:lang w:val="en-US"/>
+        </w:rPr>
+        <w:t>Vehicle Units</w:t>
+      </w:r>
+      <w:r>
+        <w:rPr>
+          <w:lang w:val="en-US"/>
+        </w:rPr>
+        <w:t>)</w:t>
+      </w:r>
+    </w:p>
+    <w:p>
+      <w:pPr>
+        <w:spacing w:after="120"/>
+        <w:rPr>
+          <w:rFonts w:asciiTheme="minorHAnsi" w:hAnsiTheme="minorHAnsi" w:cstheme="minorHAnsi"/>
+          <w:sz w:val="24"/>
+          <w:szCs w:val="24"/>
+          <w:lang w:val="en-US"/>
+        </w:rPr>
+      </w:pPr>
+    </w:p>
+    <w:p>
+      <w:pPr>
         <w:spacing w:after="120"/>
         <w:rPr>
           <w:rFonts w:asciiTheme="minorHAnsi" w:hAnsiTheme="minorHAnsi" w:cstheme="minorHAnsi"/>
@@ -5740,8 +5828,8 @@
           <w:lang w:val="en-US"/>
         </w:rPr>
         <w:sectPr>
-          <w:headerReference w:type="default" r:id="rId21"/>
-          <w:footerReference w:type="default" r:id="rId22"/>
+          <w:headerReference w:type="default" r:id="rId23"/>
+          <w:footerReference w:type="default" r:id="rId24"/>
           <w:type w:val="continuous"/>
           <w:pgSz w:w="12240" w:h="15840"/>
           <w:pgMar w:top="1080" w:right="1440" w:bottom="720" w:left="1440" w:header="720" w:footer="720" w:gutter="0"/>

</xml_diff>